<commit_message>
MAE 242: Tentatively submitted HW 1 Programming.
</commit_message>
<xml_diff>
--- a/MAE 242/HW 1/hw1.docx
+++ b/MAE 242/HW 1/hw1.docx
@@ -2,7 +2,1739 @@
 <file path=word/document.xml><?xml version="1.0" encoding="utf-8"?>
 <w:document xmlns:wpc="http://schemas.microsoft.com/office/word/2010/wordprocessingCanvas" xmlns:cx="http://schemas.microsoft.com/office/drawing/2014/chartex" xmlns:cx1="http://schemas.microsoft.com/office/drawing/2015/9/8/chartex" xmlns:cx2="http://schemas.microsoft.com/office/drawing/2015/10/21/chartex" xmlns:cx3="http://schemas.microsoft.com/office/drawing/2016/5/9/chartex" xmlns:cx4="http://schemas.microsoft.com/office/drawing/2016/5/10/chartex" xmlns:cx5="http://schemas.microsoft.com/office/drawing/2016/5/11/chartex" xmlns:cx6="http://schemas.microsoft.com/office/drawing/2016/5/12/chartex" xmlns:cx7="http://schemas.microsoft.com/office/drawing/2016/5/13/chartex" xmlns:cx8="http://schemas.microsoft.com/office/drawing/2016/5/14/chartex" xmlns:mc="http://schemas.openxmlformats.org/markup-compatibility/2006" xmlns:aink="http://schemas.microsoft.com/office/drawing/2016/ink" xmlns:am3d="http://schemas.microsoft.com/office/drawing/2017/model3d" xmlns:o="urn:schemas-microsoft-com:office:office" xmlns:oel="http://schemas.microsoft.com/office/2019/extlst" xmlns:r="http://schemas.openxmlformats.org/officeDocument/2006/relationships" xmlns:m="http://schemas.openxmlformats.org/officeDocument/2006/math" xmlns:v="urn:schemas-microsoft-com:vml" xmlns:wp14="http://schemas.microsoft.com/office/word/2010/wordprocessingDrawing" xmlns:wp="http://schemas.openxmlformats.org/drawingml/2006/wordprocessingDrawing" xmlns:w10="urn:schemas-microsoft-com:office:word" xmlns:w="http://schemas.openxmlformats.org/wordprocessingml/2006/main" xmlns:w14="http://schemas.microsoft.com/office/word/2010/wordml" xmlns:w15="http://schemas.microsoft.com/office/word/2012/wordml" xmlns:w16cex="http://schemas.microsoft.com/office/word/2018/wordml/cex" xmlns:w16cid="http://schemas.microsoft.com/office/word/2016/wordml/cid" xmlns:w16="http://schemas.microsoft.com/office/word/2018/wordml" xmlns:w16du="http://schemas.microsoft.com/office/word/2023/wordml/word16du" xmlns:w16sdtdh="http://schemas.microsoft.com/office/word/2020/wordml/sdtdatahash" xmlns:w16sdtfl="http://schemas.microsoft.com/office/word/2024/wordml/sdtformatlock" xmlns:w16se="http://schemas.microsoft.com/office/word/2015/wordml/symex" xmlns:wpg="http://schemas.microsoft.com/office/word/2010/wordprocessingGroup" xmlns:wpi="http://schemas.microsoft.com/office/word/2010/wordprocessingInk" xmlns:wne="http://schemas.microsoft.com/office/word/2006/wordml" xmlns:wps="http://schemas.microsoft.com/office/word/2010/wordprocessingShape" mc:Ignorable="w14 w15 w16se w16cid w16 w16cex w16sdtdh w16sdtfl w16du wp14">
   <w:body>
+    <w:p>
+      <w:r>
+        <w:t>David Lim</w:t>
+      </w:r>
+    </w:p>
+    <w:p>
+      <w:r>
+        <w:t>A16398479</w:t>
+      </w:r>
+    </w:p>
+    <w:p>
+      <w:r>
+        <w:t>04/1</w:t>
+      </w:r>
+      <w:r>
+        <w:t>8</w:t>
+      </w:r>
+      <w:r>
+        <w:t>/25</w:t>
+      </w:r>
+    </w:p>
+    <w:p>
+      <w:r>
+        <w:t>MAE 242</w:t>
+      </w:r>
+    </w:p>
+    <w:p>
+      <w:pPr>
+        <w:jc w:val="center"/>
+      </w:pPr>
+      <w:r>
+        <w:t>Homework 1 Programming</w:t>
+      </w:r>
+    </w:p>
+    <w:p>
+      <w:r>
+        <w:t>1. Depth first search</w:t>
+      </w:r>
+      <w:r>
+        <w:t xml:space="preserve"> (DFS)</w:t>
+      </w:r>
+      <w:r>
+        <w:t xml:space="preserve"> algorithm</w:t>
+      </w:r>
+    </w:p>
+    <w:p>
+      <w:r>
+        <w:drawing>
+          <wp:inline distT="0" distB="0" distL="0" distR="0" wp14:anchorId="7F85498A" wp14:editId="51E26E11">
+            <wp:extent cx="5839802" cy="2743200"/>
+            <wp:effectExtent l="0" t="0" r="2540" b="0"/>
+            <wp:docPr id="1100984071" name="Picture 1" descr="A maze with a green and yellow center&#10;&#10;AI-generated content may be incorrect."/>
+            <wp:cNvGraphicFramePr>
+              <a:graphicFrameLocks xmlns:a="http://schemas.openxmlformats.org/drawingml/2006/main" noChangeAspect="1"/>
+            </wp:cNvGraphicFramePr>
+            <a:graphic xmlns:a="http://schemas.openxmlformats.org/drawingml/2006/main">
+              <a:graphicData uri="http://schemas.openxmlformats.org/drawingml/2006/picture">
+                <pic:pic xmlns:pic="http://schemas.openxmlformats.org/drawingml/2006/picture">
+                  <pic:nvPicPr>
+                    <pic:cNvPr id="1100984071" name="Picture 1" descr="A maze with a green and yellow center&#10;&#10;AI-generated content may be incorrect."/>
+                    <pic:cNvPicPr/>
+                  </pic:nvPicPr>
+                  <pic:blipFill rotWithShape="1">
+                    <a:blip r:embed="rId6">
+                      <a:extLst>
+                        <a:ext uri="{28A0092B-C50C-407E-A947-70E740481C1C}">
+                          <a14:useLocalDpi xmlns:a14="http://schemas.microsoft.com/office/drawing/2010/main" val="0"/>
+                        </a:ext>
+                      </a:extLst>
+                    </a:blip>
+                    <a:srcRect t="20527" b="16841"/>
+                    <a:stretch/>
+                  </pic:blipFill>
+                  <pic:spPr bwMode="auto">
+                    <a:xfrm>
+                      <a:off x="0" y="0"/>
+                      <a:ext cx="5842000" cy="2744233"/>
+                    </a:xfrm>
+                    <a:prstGeom prst="rect">
+                      <a:avLst/>
+                    </a:prstGeom>
+                    <a:ln>
+                      <a:noFill/>
+                    </a:ln>
+                    <a:extLst>
+                      <a:ext uri="{53640926-AAD7-44D8-BBD7-CCE9431645EC}">
+                        <a14:shadowObscured xmlns:a14="http://schemas.microsoft.com/office/drawing/2010/main"/>
+                      </a:ext>
+                    </a:extLst>
+                  </pic:spPr>
+                </pic:pic>
+              </a:graphicData>
+            </a:graphic>
+          </wp:inline>
+        </w:drawing>
+      </w:r>
+    </w:p>
+    <w:p>
+      <w:pPr>
+        <w:pStyle w:val="FigureCaption"/>
+      </w:pPr>
+      <w:r>
+        <w:t>Figure 1. D</w:t>
+      </w:r>
+      <w:r>
+        <w:t xml:space="preserve">FS </w:t>
+      </w:r>
+      <w:r>
+        <w:t xml:space="preserve">algorithm applied to the medium maze. </w:t>
+      </w:r>
+    </w:p>
+    <w:p>
+      <w:r>
+        <w:t xml:space="preserve">Figure 1 shows a plot of the path returned by a depth first search (DFS) algorithm. </w:t>
+      </w:r>
+      <w:r>
+        <w:t xml:space="preserve">Table 1 shows the performance of the algorithm. </w:t>
+      </w:r>
+      <w:r>
+        <w:t xml:space="preserve">The algorithm was implemented with the preferred order of </w:t>
+      </w:r>
+      <w:r>
+        <w:t>directions</w:t>
+      </w:r>
+      <w:r>
+        <w:t xml:space="preserve"> being north, south, east, and west. Given t</w:t>
+      </w:r>
+      <w:r>
+        <w:t xml:space="preserve">his </w:t>
+      </w:r>
+      <w:r>
+        <w:t xml:space="preserve">preference, this path was expected for </w:t>
+      </w:r>
+      <w:r>
+        <w:t>DFS</w:t>
+      </w:r>
+      <w:r>
+        <w:t xml:space="preserve">. For example, at nodes (15, 2) and (17, 12), the algorithm decided to expand </w:t>
+      </w:r>
+      <w:r>
+        <w:t>a</w:t>
+      </w:r>
+      <w:r>
+        <w:t xml:space="preserve"> path to the north instead of to the east</w:t>
+      </w:r>
+      <w:r>
+        <w:t>, which could have led to a shorter path to the goal.</w:t>
+      </w:r>
+    </w:p>
+    <w:p>
+      <w:pPr>
+        <w:pStyle w:val="Table"/>
+      </w:pPr>
+      <w:r>
+        <w:t xml:space="preserve">Table 1. </w:t>
+      </w:r>
+      <w:r>
+        <w:t>DFS</w:t>
+      </w:r>
+      <w:r>
+        <w:t xml:space="preserve"> algorithm </w:t>
+      </w:r>
+      <w:r>
+        <w:t>performance</w:t>
+      </w:r>
+    </w:p>
+    <w:tbl>
+      <w:tblPr>
+        <w:tblStyle w:val="TableGrid"/>
+        <w:tblW w:w="0" w:type="auto"/>
+        <w:tblLook w:val="04A0" w:firstRow="1" w:lastRow="0" w:firstColumn="1" w:lastColumn="0" w:noHBand="0" w:noVBand="1"/>
+      </w:tblPr>
+      <w:tblGrid>
+        <w:gridCol w:w="4675"/>
+        <w:gridCol w:w="4675"/>
+      </w:tblGrid>
+      <w:tr>
+        <w:tc>
+          <w:tcPr>
+            <w:tcW w:w="4675" w:type="dxa"/>
+          </w:tcPr>
+          <w:p>
+            <w:pPr>
+              <w:pStyle w:val="Cell"/>
+            </w:pPr>
+            <w:r>
+              <w:t>Basic cost</w:t>
+            </w:r>
+            <w:r>
+              <w:t>:</w:t>
+            </w:r>
+          </w:p>
+        </w:tc>
+        <w:tc>
+          <w:tcPr>
+            <w:tcW w:w="4675" w:type="dxa"/>
+          </w:tcPr>
+          <w:p>
+            <w:pPr>
+              <w:pStyle w:val="Cell"/>
+            </w:pPr>
+            <w:r>
+              <w:t>232 nodes</w:t>
+            </w:r>
+          </w:p>
+        </w:tc>
+      </w:tr>
+      <w:tr>
+        <w:tc>
+          <w:tcPr>
+            <w:tcW w:w="4675" w:type="dxa"/>
+          </w:tcPr>
+          <w:p>
+            <w:pPr>
+              <w:pStyle w:val="Cell"/>
+            </w:pPr>
+            <w:r>
+              <w:t>Explored (expanded):</w:t>
+            </w:r>
+          </w:p>
+        </w:tc>
+        <w:tc>
+          <w:tcPr>
+            <w:tcW w:w="4675" w:type="dxa"/>
+          </w:tcPr>
+          <w:p>
+            <w:pPr>
+              <w:pStyle w:val="Cell"/>
+            </w:pPr>
+            <w:r>
+              <w:t>247 nodes</w:t>
+            </w:r>
+          </w:p>
+        </w:tc>
+      </w:tr>
+      <w:tr>
+        <w:tc>
+          <w:tcPr>
+            <w:tcW w:w="4675" w:type="dxa"/>
+          </w:tcPr>
+          <w:p>
+            <w:pPr>
+              <w:pStyle w:val="Cell"/>
+            </w:pPr>
+            <w:r>
+              <w:t>Remaining in q</w:t>
+            </w:r>
+            <w:r>
+              <w:t>ueue</w:t>
+            </w:r>
+            <w:r>
+              <w:t>:</w:t>
+            </w:r>
+          </w:p>
+        </w:tc>
+        <w:tc>
+          <w:tcPr>
+            <w:tcW w:w="4675" w:type="dxa"/>
+          </w:tcPr>
+          <w:p>
+            <w:pPr>
+              <w:pStyle w:val="Cell"/>
+            </w:pPr>
+            <w:r>
+              <w:t>11 nodes</w:t>
+            </w:r>
+          </w:p>
+        </w:tc>
+      </w:tr>
+    </w:tbl>
+    <w:p>
+      <w:pPr>
+        <w:sectPr>
+          <w:pgSz w:w="12240" w:h="15840"/>
+          <w:pgMar w:top="1440" w:right="1440" w:bottom="1440" w:left="1440" w:header="720" w:footer="720" w:gutter="0"/>
+          <w:cols w:space="720"/>
+          <w:docGrid w:linePitch="360"/>
+        </w:sectPr>
+      </w:pPr>
+      <w:r>
+        <w:t xml:space="preserve">This was not the least-cost solution. Rather, it was nearly the greatest-cost solution (without self-intersection) since the </w:t>
+      </w:r>
+      <w:r>
+        <w:t>preferred directions</w:t>
+      </w:r>
+      <w:r>
+        <w:t xml:space="preserve"> happened to be “unlucky” for this maze. The DFS algorithm </w:t>
+      </w:r>
+      <w:r>
+        <w:t>prefers</w:t>
+      </w:r>
+      <w:r>
+        <w:t xml:space="preserve"> exploring in </w:t>
+      </w:r>
+      <w:r>
+        <w:t>arbitrarily defined directions</w:t>
+      </w:r>
+      <w:r>
+        <w:t xml:space="preserve"> and ignores</w:t>
+      </w:r>
+      <w:r>
+        <w:t xml:space="preserve"> other directions which could be more optimal</w:t>
+      </w:r>
+      <w:r>
+        <w:t>.</w:t>
+      </w:r>
+    </w:p>
+    <w:p>
+      <w:r>
+        <w:lastRenderedPageBreak/>
+        <w:t>2</w:t>
+      </w:r>
+      <w:r>
+        <w:t xml:space="preserve">. </w:t>
+      </w:r>
+      <w:r>
+        <w:t>Breadth</w:t>
+      </w:r>
+      <w:r>
+        <w:t xml:space="preserve"> first search </w:t>
+      </w:r>
+      <w:r>
+        <w:t xml:space="preserve">(BFS) </w:t>
+      </w:r>
+      <w:r>
+        <w:t>algorithm</w:t>
+      </w:r>
+    </w:p>
+    <w:p>
+      <w:r>
+        <w:drawing>
+          <wp:inline distT="0" distB="0" distL="0" distR="0" wp14:anchorId="715CB200" wp14:editId="7D4C7515">
+            <wp:extent cx="5842000" cy="2743200"/>
+            <wp:effectExtent l="0" t="0" r="0" b="0"/>
+            <wp:docPr id="1996844830" name="Picture 2" descr="A maze with a yellow and green center&#10;&#10;AI-generated content may be incorrect."/>
+            <wp:cNvGraphicFramePr>
+              <a:graphicFrameLocks xmlns:a="http://schemas.openxmlformats.org/drawingml/2006/main" noChangeAspect="1"/>
+            </wp:cNvGraphicFramePr>
+            <a:graphic xmlns:a="http://schemas.openxmlformats.org/drawingml/2006/main">
+              <a:graphicData uri="http://schemas.openxmlformats.org/drawingml/2006/picture">
+                <pic:pic xmlns:pic="http://schemas.openxmlformats.org/drawingml/2006/picture">
+                  <pic:nvPicPr>
+                    <pic:cNvPr id="1996844830" name="Picture 2" descr="A maze with a yellow and green center&#10;&#10;AI-generated content may be incorrect."/>
+                    <pic:cNvPicPr/>
+                  </pic:nvPicPr>
+                  <pic:blipFill rotWithShape="1">
+                    <a:blip r:embed="rId7">
+                      <a:extLst>
+                        <a:ext uri="{28A0092B-C50C-407E-A947-70E740481C1C}">
+                          <a14:useLocalDpi xmlns:a14="http://schemas.microsoft.com/office/drawing/2010/main" val="0"/>
+                        </a:ext>
+                      </a:extLst>
+                    </a:blip>
+                    <a:srcRect l="43" t="20237" r="-43" b="17154"/>
+                    <a:stretch/>
+                  </pic:blipFill>
+                  <pic:spPr bwMode="auto">
+                    <a:xfrm>
+                      <a:off x="0" y="0"/>
+                      <a:ext cx="5842000" cy="2743200"/>
+                    </a:xfrm>
+                    <a:prstGeom prst="rect">
+                      <a:avLst/>
+                    </a:prstGeom>
+                    <a:ln>
+                      <a:noFill/>
+                    </a:ln>
+                    <a:extLst>
+                      <a:ext uri="{53640926-AAD7-44D8-BBD7-CCE9431645EC}">
+                        <a14:shadowObscured xmlns:a14="http://schemas.microsoft.com/office/drawing/2010/main"/>
+                      </a:ext>
+                    </a:extLst>
+                  </pic:spPr>
+                </pic:pic>
+              </a:graphicData>
+            </a:graphic>
+          </wp:inline>
+        </w:drawing>
+      </w:r>
+    </w:p>
+    <w:p>
+      <w:pPr>
+        <w:pStyle w:val="FigureCaption"/>
+      </w:pPr>
+      <w:r>
+        <w:t xml:space="preserve">Figure </w:t>
+      </w:r>
+      <w:r>
+        <w:t>2</w:t>
+      </w:r>
+      <w:r>
+        <w:t xml:space="preserve">. </w:t>
+      </w:r>
+      <w:r>
+        <w:t>BFS</w:t>
+      </w:r>
+      <w:r>
+        <w:t xml:space="preserve"> algorithm applied to the medium maze. </w:t>
+      </w:r>
+    </w:p>
+    <w:p>
+      <w:r>
+        <w:t xml:space="preserve">Figure </w:t>
+      </w:r>
+      <w:r>
+        <w:t>2</w:t>
+      </w:r>
+      <w:r>
+        <w:t xml:space="preserve"> shows a plot of the path returned by a breadth first search (BFS) algorithm. </w:t>
+      </w:r>
+      <w:r>
+        <w:t xml:space="preserve">Table </w:t>
+      </w:r>
+      <w:r>
+        <w:t>2</w:t>
+      </w:r>
+      <w:r>
+        <w:t xml:space="preserve"> shows the performance of the algorithm.</w:t>
+      </w:r>
+      <w:r>
+        <w:t xml:space="preserve"> </w:t>
+      </w:r>
+      <w:r>
+        <w:t xml:space="preserve">The path </w:t>
+      </w:r>
+      <w:r>
+        <w:t>obtained was</w:t>
+      </w:r>
+      <w:r>
+        <w:t xml:space="preserve"> the least-cost path</w:t>
+      </w:r>
+      <w:r>
+        <w:t xml:space="preserve"> of </w:t>
+      </w:r>
+      <w:r>
+        <w:t>68 nodes</w:t>
+      </w:r>
+      <w:r>
+        <w:t xml:space="preserve"> as expected.</w:t>
+      </w:r>
+      <w:r>
+        <w:t xml:space="preserve"> However, the BFS algorithm explored 225 nodes before finding the goal.</w:t>
+      </w:r>
+    </w:p>
+    <w:p>
+      <w:pPr>
+        <w:pStyle w:val="Table"/>
+      </w:pPr>
+      <w:r>
+        <w:t xml:space="preserve">Table </w:t>
+      </w:r>
+      <w:r>
+        <w:t>2</w:t>
+      </w:r>
+      <w:r>
+        <w:t xml:space="preserve">. </w:t>
+      </w:r>
+      <w:r>
+        <w:t>BFS</w:t>
+      </w:r>
+      <w:r>
+        <w:t xml:space="preserve"> algorithm </w:t>
+      </w:r>
+      <w:r>
+        <w:t>performance</w:t>
+      </w:r>
+    </w:p>
+    <w:tbl>
+      <w:tblPr>
+        <w:tblStyle w:val="TableGrid"/>
+        <w:tblW w:w="0" w:type="auto"/>
+        <w:tblLook w:val="04A0" w:firstRow="1" w:lastRow="0" w:firstColumn="1" w:lastColumn="0" w:noHBand="0" w:noVBand="1"/>
+      </w:tblPr>
+      <w:tblGrid>
+        <w:gridCol w:w="4675"/>
+        <w:gridCol w:w="4675"/>
+      </w:tblGrid>
+      <w:tr>
+        <w:tc>
+          <w:tcPr>
+            <w:tcW w:w="4675" w:type="dxa"/>
+          </w:tcPr>
+          <w:p>
+            <w:pPr>
+              <w:pStyle w:val="Cell"/>
+            </w:pPr>
+            <w:r>
+              <w:t>Basic cost:</w:t>
+            </w:r>
+          </w:p>
+        </w:tc>
+        <w:tc>
+          <w:tcPr>
+            <w:tcW w:w="4675" w:type="dxa"/>
+          </w:tcPr>
+          <w:p>
+            <w:pPr>
+              <w:pStyle w:val="Cell"/>
+            </w:pPr>
+            <w:r>
+              <w:t>68</w:t>
+            </w:r>
+            <w:r>
+              <w:t xml:space="preserve"> nodes</w:t>
+            </w:r>
+          </w:p>
+        </w:tc>
+      </w:tr>
+      <w:tr>
+        <w:tc>
+          <w:tcPr>
+            <w:tcW w:w="4675" w:type="dxa"/>
+          </w:tcPr>
+          <w:p>
+            <w:pPr>
+              <w:pStyle w:val="Cell"/>
+            </w:pPr>
+            <w:r>
+              <w:t>Explored (expanded):</w:t>
+            </w:r>
+          </w:p>
+        </w:tc>
+        <w:tc>
+          <w:tcPr>
+            <w:tcW w:w="4675" w:type="dxa"/>
+          </w:tcPr>
+          <w:p>
+            <w:pPr>
+              <w:pStyle w:val="Cell"/>
+            </w:pPr>
+            <w:r>
+              <w:t>225</w:t>
+            </w:r>
+            <w:r>
+              <w:t xml:space="preserve"> nodes</w:t>
+            </w:r>
+          </w:p>
+        </w:tc>
+      </w:tr>
+      <w:tr>
+        <w:tc>
+          <w:tcPr>
+            <w:tcW w:w="4675" w:type="dxa"/>
+          </w:tcPr>
+          <w:p>
+            <w:pPr>
+              <w:pStyle w:val="Cell"/>
+            </w:pPr>
+            <w:r>
+              <w:t>Remaining in q</w:t>
+            </w:r>
+            <w:r>
+              <w:t>ueue</w:t>
+            </w:r>
+            <w:r>
+              <w:t>:</w:t>
+            </w:r>
+          </w:p>
+        </w:tc>
+        <w:tc>
+          <w:tcPr>
+            <w:tcW w:w="4675" w:type="dxa"/>
+          </w:tcPr>
+          <w:p>
+            <w:pPr>
+              <w:pStyle w:val="Cell"/>
+            </w:pPr>
+            <w:r>
+              <w:t>3</w:t>
+            </w:r>
+            <w:r>
+              <w:t xml:space="preserve"> nodes</w:t>
+            </w:r>
+          </w:p>
+        </w:tc>
+      </w:tr>
+    </w:tbl>
     <w:p/>
+    <w:p>
+      <w:pPr>
+        <w:sectPr>
+          <w:pgSz w:w="12240" w:h="15840"/>
+          <w:pgMar w:top="1440" w:right="1440" w:bottom="1440" w:left="1440" w:header="720" w:footer="720" w:gutter="0"/>
+          <w:cols w:space="720"/>
+          <w:docGrid w:linePitch="360"/>
+        </w:sectPr>
+      </w:pPr>
+    </w:p>
+    <w:p>
+      <w:r>
+        <w:lastRenderedPageBreak/>
+        <w:t>3</w:t>
+      </w:r>
+      <w:r>
+        <w:t xml:space="preserve">. </w:t>
+      </w:r>
+      <w:r>
+        <w:t>Dijkstra</w:t>
+      </w:r>
+      <w:r>
+        <w:t xml:space="preserve"> search algorithm</w:t>
+      </w:r>
+    </w:p>
+    <w:p>
+      <w:r>
+        <w:drawing>
+          <wp:inline distT="0" distB="0" distL="0" distR="0" wp14:anchorId="60F5A78F" wp14:editId="07D97FF4">
+            <wp:extent cx="5842000" cy="2743200"/>
+            <wp:effectExtent l="0" t="0" r="0" b="0"/>
+            <wp:docPr id="1516101677" name="Picture 4" descr="A maze with a yellow and black rectangle&#10;&#10;AI-generated content may be incorrect."/>
+            <wp:cNvGraphicFramePr>
+              <a:graphicFrameLocks xmlns:a="http://schemas.openxmlformats.org/drawingml/2006/main" noChangeAspect="1"/>
+            </wp:cNvGraphicFramePr>
+            <a:graphic xmlns:a="http://schemas.openxmlformats.org/drawingml/2006/main">
+              <a:graphicData uri="http://schemas.openxmlformats.org/drawingml/2006/picture">
+                <pic:pic xmlns:pic="http://schemas.openxmlformats.org/drawingml/2006/picture">
+                  <pic:nvPicPr>
+                    <pic:cNvPr id="1516101677" name="Picture 4" descr="A maze with a yellow and black rectangle&#10;&#10;AI-generated content may be incorrect."/>
+                    <pic:cNvPicPr/>
+                  </pic:nvPicPr>
+                  <pic:blipFill rotWithShape="1">
+                    <a:blip r:embed="rId8">
+                      <a:extLst>
+                        <a:ext uri="{28A0092B-C50C-407E-A947-70E740481C1C}">
+                          <a14:useLocalDpi xmlns:a14="http://schemas.microsoft.com/office/drawing/2010/main" val="0"/>
+                        </a:ext>
+                      </a:extLst>
+                    </a:blip>
+                    <a:srcRect t="20629" b="16761"/>
+                    <a:stretch/>
+                  </pic:blipFill>
+                  <pic:spPr bwMode="auto">
+                    <a:xfrm>
+                      <a:off x="0" y="0"/>
+                      <a:ext cx="5842000" cy="2743200"/>
+                    </a:xfrm>
+                    <a:prstGeom prst="rect">
+                      <a:avLst/>
+                    </a:prstGeom>
+                    <a:ln>
+                      <a:noFill/>
+                    </a:ln>
+                    <a:extLst>
+                      <a:ext uri="{53640926-AAD7-44D8-BBD7-CCE9431645EC}">
+                        <a14:shadowObscured xmlns:a14="http://schemas.microsoft.com/office/drawing/2010/main"/>
+                      </a:ext>
+                    </a:extLst>
+                  </pic:spPr>
+                </pic:pic>
+              </a:graphicData>
+            </a:graphic>
+          </wp:inline>
+        </w:drawing>
+      </w:r>
+    </w:p>
+    <w:p>
+      <w:pPr>
+        <w:pStyle w:val="FigureCaption"/>
+      </w:pPr>
+      <w:r>
+        <w:t xml:space="preserve">Figure </w:t>
+      </w:r>
+      <w:r>
+        <w:t>3</w:t>
+      </w:r>
+      <w:r>
+        <w:t xml:space="preserve">. Dijkstra search algorithm applied to the medium maze </w:t>
+      </w:r>
+      <w:r>
+        <w:t>with a cost function favoring the west</w:t>
+      </w:r>
+      <w:r>
+        <w:t>.</w:t>
+      </w:r>
+    </w:p>
+    <w:p>
+      <w:r>
+        <w:t xml:space="preserve">Figure </w:t>
+      </w:r>
+      <w:r>
+        <w:t>3</w:t>
+      </w:r>
+      <w:r>
+        <w:t xml:space="preserve"> shows a plot of the path retuned by the Dijkstra search algorithm</w:t>
+      </w:r>
+      <w:r>
+        <w:t xml:space="preserve"> with the “stay west” cost function</w:t>
+      </w:r>
+      <w:r>
+        <w:t xml:space="preserve">. </w:t>
+      </w:r>
+      <w:r>
+        <w:t xml:space="preserve">Table </w:t>
+      </w:r>
+      <w:r>
+        <w:t>3</w:t>
+      </w:r>
+      <w:r>
+        <w:t xml:space="preserve"> shows the performance of the algorithm. </w:t>
+      </w:r>
+      <w:r>
+        <w:t xml:space="preserve">The cost function forces the algorithm to find a path </w:t>
+      </w:r>
+      <w:r>
+        <w:t>that “dwells” in the west, which</w:t>
+      </w:r>
+      <w:r>
+        <w:t xml:space="preserve"> </w:t>
+      </w:r>
+      <w:r>
+        <w:t>was the</w:t>
+      </w:r>
+      <w:r>
+        <w:t xml:space="preserve"> most optimal in the “stay west” cost sense rather than the </w:t>
+      </w:r>
+      <w:r>
+        <w:t>basic cost sense.</w:t>
+      </w:r>
+    </w:p>
+    <w:p>
+      <w:pPr>
+        <w:pStyle w:val="Table"/>
+      </w:pPr>
+      <w:r>
+        <w:t xml:space="preserve">Table </w:t>
+      </w:r>
+      <w:r>
+        <w:t>3</w:t>
+      </w:r>
+      <w:r>
+        <w:t xml:space="preserve">. Dijkstra </w:t>
+      </w:r>
+      <w:r>
+        <w:t xml:space="preserve">search </w:t>
+      </w:r>
+      <w:r>
+        <w:t>algorithm performance</w:t>
+      </w:r>
+      <w:r>
+        <w:t xml:space="preserve"> </w:t>
+      </w:r>
+      <w:r>
+        <w:t>wit</w:t>
+      </w:r>
+      <w:r>
+        <w:t xml:space="preserve">h </w:t>
+      </w:r>
+      <w:r>
+        <w:t xml:space="preserve">“stay </w:t>
+      </w:r>
+      <w:r>
+        <w:t>west</w:t>
+      </w:r>
+      <w:r>
+        <w:t>”</w:t>
+      </w:r>
+      <w:r>
+        <w:t xml:space="preserve"> cost</w:t>
+      </w:r>
+    </w:p>
+    <w:tbl>
+      <w:tblPr>
+        <w:tblStyle w:val="TableGrid"/>
+        <w:tblW w:w="0" w:type="auto"/>
+        <w:tblLook w:val="04A0" w:firstRow="1" w:lastRow="0" w:firstColumn="1" w:lastColumn="0" w:noHBand="0" w:noVBand="1"/>
+      </w:tblPr>
+      <w:tblGrid>
+        <w:gridCol w:w="4675"/>
+        <w:gridCol w:w="4675"/>
+      </w:tblGrid>
+      <w:tr>
+        <w:tc>
+          <w:tcPr>
+            <w:tcW w:w="4675" w:type="dxa"/>
+          </w:tcPr>
+          <w:p>
+            <w:pPr>
+              <w:pStyle w:val="Cell"/>
+            </w:pPr>
+            <w:r>
+              <w:t>Basic cost:</w:t>
+            </w:r>
+          </w:p>
+        </w:tc>
+        <w:tc>
+          <w:tcPr>
+            <w:tcW w:w="4675" w:type="dxa"/>
+          </w:tcPr>
+          <w:p>
+            <w:pPr>
+              <w:pStyle w:val="Cell"/>
+            </w:pPr>
+            <w:r>
+              <w:t>152</w:t>
+            </w:r>
+            <w:r>
+              <w:t xml:space="preserve"> nodes</w:t>
+            </w:r>
+          </w:p>
+        </w:tc>
+      </w:tr>
+      <w:tr>
+        <w:tc>
+          <w:tcPr>
+            <w:tcW w:w="4675" w:type="dxa"/>
+          </w:tcPr>
+          <w:p>
+            <w:pPr>
+              <w:pStyle w:val="Cell"/>
+            </w:pPr>
+            <w:r>
+              <w:t>Stay west cost:</w:t>
+            </w:r>
+          </w:p>
+        </w:tc>
+        <w:tc>
+          <w:tcPr>
+            <w:tcW w:w="4675" w:type="dxa"/>
+          </w:tcPr>
+          <w:p>
+            <w:pPr>
+              <w:pStyle w:val="Cell"/>
+            </w:pPr>
+            <w:r>
+              <w:t>25875</w:t>
+            </w:r>
+          </w:p>
+        </w:tc>
+      </w:tr>
+      <w:tr>
+        <w:tc>
+          <w:tcPr>
+            <w:tcW w:w="4675" w:type="dxa"/>
+          </w:tcPr>
+          <w:p>
+            <w:pPr>
+              <w:pStyle w:val="Cell"/>
+            </w:pPr>
+            <w:r>
+              <w:t>Explored (expanded):</w:t>
+            </w:r>
+          </w:p>
+        </w:tc>
+        <w:tc>
+          <w:tcPr>
+            <w:tcW w:w="4675" w:type="dxa"/>
+          </w:tcPr>
+          <w:p>
+            <w:pPr>
+              <w:pStyle w:val="Cell"/>
+            </w:pPr>
+            <w:r>
+              <w:t>246</w:t>
+            </w:r>
+            <w:r>
+              <w:t xml:space="preserve"> nodes</w:t>
+            </w:r>
+          </w:p>
+        </w:tc>
+      </w:tr>
+      <w:tr>
+        <w:tc>
+          <w:tcPr>
+            <w:tcW w:w="4675" w:type="dxa"/>
+          </w:tcPr>
+          <w:p>
+            <w:pPr>
+              <w:pStyle w:val="Cell"/>
+            </w:pPr>
+            <w:r>
+              <w:t>Remaining in q</w:t>
+            </w:r>
+            <w:r>
+              <w:t>ueue</w:t>
+            </w:r>
+            <w:r>
+              <w:t>:</w:t>
+            </w:r>
+          </w:p>
+        </w:tc>
+        <w:tc>
+          <w:tcPr>
+            <w:tcW w:w="4675" w:type="dxa"/>
+          </w:tcPr>
+          <w:p>
+            <w:pPr>
+              <w:pStyle w:val="Cell"/>
+            </w:pPr>
+            <w:r>
+              <w:t>1</w:t>
+            </w:r>
+            <w:r>
+              <w:t xml:space="preserve"> node</w:t>
+            </w:r>
+          </w:p>
+        </w:tc>
+      </w:tr>
+    </w:tbl>
+    <w:p/>
+    <w:p>
+      <w:pPr>
+        <w:sectPr>
+          <w:pgSz w:w="12240" w:h="15840"/>
+          <w:pgMar w:top="1440" w:right="1440" w:bottom="1440" w:left="1440" w:header="720" w:footer="720" w:gutter="0"/>
+          <w:cols w:space="720"/>
+          <w:docGrid w:linePitch="360"/>
+        </w:sectPr>
+      </w:pPr>
+    </w:p>
+    <w:p>
+      <w:r>
+        <w:lastRenderedPageBreak/>
+        <w:drawing>
+          <wp:inline distT="0" distB="0" distL="0" distR="0" wp14:anchorId="331468C1" wp14:editId="31038590">
+            <wp:extent cx="5842000" cy="2743200"/>
+            <wp:effectExtent l="0" t="0" r="0" b="0"/>
+            <wp:docPr id="1329357248" name="Picture 3" descr="A maze with a yellow green and blue line&#10;&#10;AI-generated content may be incorrect."/>
+            <wp:cNvGraphicFramePr>
+              <a:graphicFrameLocks xmlns:a="http://schemas.openxmlformats.org/drawingml/2006/main" noChangeAspect="1"/>
+            </wp:cNvGraphicFramePr>
+            <a:graphic xmlns:a="http://schemas.openxmlformats.org/drawingml/2006/main">
+              <a:graphicData uri="http://schemas.openxmlformats.org/drawingml/2006/picture">
+                <pic:pic xmlns:pic="http://schemas.openxmlformats.org/drawingml/2006/picture">
+                  <pic:nvPicPr>
+                    <pic:cNvPr id="1329357248" name="Picture 3" descr="A maze with a yellow green and blue line&#10;&#10;AI-generated content may be incorrect."/>
+                    <pic:cNvPicPr/>
+                  </pic:nvPicPr>
+                  <pic:blipFill rotWithShape="1">
+                    <a:blip r:embed="rId9">
+                      <a:extLst>
+                        <a:ext uri="{28A0092B-C50C-407E-A947-70E740481C1C}">
+                          <a14:useLocalDpi xmlns:a14="http://schemas.microsoft.com/office/drawing/2010/main" val="0"/>
+                        </a:ext>
+                      </a:extLst>
+                    </a:blip>
+                    <a:srcRect t="21304" b="16086"/>
+                    <a:stretch/>
+                  </pic:blipFill>
+                  <pic:spPr bwMode="auto">
+                    <a:xfrm>
+                      <a:off x="0" y="0"/>
+                      <a:ext cx="5842000" cy="2743200"/>
+                    </a:xfrm>
+                    <a:prstGeom prst="rect">
+                      <a:avLst/>
+                    </a:prstGeom>
+                    <a:ln>
+                      <a:noFill/>
+                    </a:ln>
+                    <a:extLst>
+                      <a:ext uri="{53640926-AAD7-44D8-BBD7-CCE9431645EC}">
+                        <a14:shadowObscured xmlns:a14="http://schemas.microsoft.com/office/drawing/2010/main"/>
+                      </a:ext>
+                    </a:extLst>
+                  </pic:spPr>
+                </pic:pic>
+              </a:graphicData>
+            </a:graphic>
+          </wp:inline>
+        </w:drawing>
+      </w:r>
+    </w:p>
+    <w:p>
+      <w:pPr>
+        <w:pStyle w:val="FigureCaption"/>
+      </w:pPr>
+      <w:r>
+        <w:t xml:space="preserve">Figure </w:t>
+      </w:r>
+      <w:r>
+        <w:t>4</w:t>
+      </w:r>
+      <w:r>
+        <w:t xml:space="preserve">. </w:t>
+      </w:r>
+      <w:r>
+        <w:t>Dijkstra</w:t>
+      </w:r>
+      <w:r>
+        <w:t xml:space="preserve"> search algorithm applied to the medium maze</w:t>
+      </w:r>
+      <w:r>
+        <w:t xml:space="preserve"> </w:t>
+      </w:r>
+      <w:r>
+        <w:t>with</w:t>
+      </w:r>
+      <w:r>
+        <w:t xml:space="preserve"> </w:t>
+      </w:r>
+      <w:r>
+        <w:t>a cost function favoring the east.</w:t>
+      </w:r>
+    </w:p>
+    <w:p>
+      <w:r>
+        <w:t xml:space="preserve">Figure </w:t>
+      </w:r>
+      <w:r>
+        <w:t>4</w:t>
+      </w:r>
+      <w:r>
+        <w:t xml:space="preserve"> shows a plot of the path retuned by the </w:t>
+      </w:r>
+      <w:r>
+        <w:t>Dijkstra</w:t>
+      </w:r>
+      <w:r>
+        <w:t xml:space="preserve"> search algorithm</w:t>
+      </w:r>
+      <w:r>
+        <w:t xml:space="preserve"> </w:t>
+      </w:r>
+      <w:r>
+        <w:t xml:space="preserve">with the “stay </w:t>
+      </w:r>
+      <w:r>
+        <w:t>east</w:t>
+      </w:r>
+      <w:r>
+        <w:t>” cost function</w:t>
+      </w:r>
+      <w:r>
+        <w:t xml:space="preserve">. </w:t>
+      </w:r>
+      <w:r>
+        <w:t xml:space="preserve">Table </w:t>
+      </w:r>
+      <w:r>
+        <w:t>4</w:t>
+      </w:r>
+      <w:r>
+        <w:t xml:space="preserve"> shows the performance of the algorithm. </w:t>
+      </w:r>
+      <w:r>
+        <w:t xml:space="preserve">The cost function forces the algorithm to find a path that “dwells” in the </w:t>
+      </w:r>
+      <w:r>
+        <w:t>east</w:t>
+      </w:r>
+      <w:r>
+        <w:t xml:space="preserve">, which was the most optimal in the “stay </w:t>
+      </w:r>
+      <w:r>
+        <w:t>east</w:t>
+      </w:r>
+      <w:r>
+        <w:t>” cost sense rather than the basic cost sense.</w:t>
+      </w:r>
+    </w:p>
+    <w:p>
+      <w:pPr>
+        <w:pStyle w:val="Table"/>
+      </w:pPr>
+      <w:r>
+        <w:t xml:space="preserve">Table </w:t>
+      </w:r>
+      <w:r>
+        <w:t>4</w:t>
+      </w:r>
+      <w:r>
+        <w:t>. Dijkstra search algorithm performance</w:t>
+      </w:r>
+      <w:r>
+        <w:t xml:space="preserve"> </w:t>
+      </w:r>
+      <w:r>
+        <w:t>wit</w:t>
+      </w:r>
+      <w:r>
+        <w:t xml:space="preserve">h </w:t>
+      </w:r>
+      <w:r>
+        <w:t xml:space="preserve">“stay </w:t>
+      </w:r>
+      <w:r>
+        <w:t>east</w:t>
+      </w:r>
+      <w:r>
+        <w:t>”</w:t>
+      </w:r>
+      <w:r>
+        <w:t xml:space="preserve"> cost</w:t>
+      </w:r>
+    </w:p>
+    <w:tbl>
+      <w:tblPr>
+        <w:tblStyle w:val="TableGrid"/>
+        <w:tblW w:w="0" w:type="auto"/>
+        <w:tblLook w:val="04A0" w:firstRow="1" w:lastRow="0" w:firstColumn="1" w:lastColumn="0" w:noHBand="0" w:noVBand="1"/>
+      </w:tblPr>
+      <w:tblGrid>
+        <w:gridCol w:w="4675"/>
+        <w:gridCol w:w="4675"/>
+      </w:tblGrid>
+      <w:tr>
+        <w:tc>
+          <w:tcPr>
+            <w:tcW w:w="4675" w:type="dxa"/>
+          </w:tcPr>
+          <w:p>
+            <w:pPr>
+              <w:pStyle w:val="Cell"/>
+            </w:pPr>
+            <w:r>
+              <w:t>Basic cost:</w:t>
+            </w:r>
+          </w:p>
+        </w:tc>
+        <w:tc>
+          <w:tcPr>
+            <w:tcW w:w="4675" w:type="dxa"/>
+          </w:tcPr>
+          <w:p>
+            <w:pPr>
+              <w:pStyle w:val="Cell"/>
+            </w:pPr>
+            <w:r>
+              <w:t xml:space="preserve">74 </w:t>
+            </w:r>
+            <w:r>
+              <w:t>nodes</w:t>
+            </w:r>
+          </w:p>
+        </w:tc>
+      </w:tr>
+      <w:tr>
+        <w:tc>
+          <w:tcPr>
+            <w:tcW w:w="4675" w:type="dxa"/>
+          </w:tcPr>
+          <w:p>
+            <w:pPr>
+              <w:pStyle w:val="Cell"/>
+            </w:pPr>
+            <w:r>
+              <w:t xml:space="preserve">Stay </w:t>
+            </w:r>
+            <w:r>
+              <w:t>east</w:t>
+            </w:r>
+            <w:r>
+              <w:t xml:space="preserve"> cost:</w:t>
+            </w:r>
+          </w:p>
+        </w:tc>
+        <w:tc>
+          <w:tcPr>
+            <w:tcW w:w="4675" w:type="dxa"/>
+          </w:tcPr>
+          <w:p>
+            <w:pPr>
+              <w:pStyle w:val="Cell"/>
+            </w:pPr>
+            <w:r>
+              <w:t>13629</w:t>
+            </w:r>
+          </w:p>
+        </w:tc>
+      </w:tr>
+      <w:tr>
+        <w:tc>
+          <w:tcPr>
+            <w:tcW w:w="4675" w:type="dxa"/>
+          </w:tcPr>
+          <w:p>
+            <w:pPr>
+              <w:pStyle w:val="Cell"/>
+            </w:pPr>
+            <w:r>
+              <w:t>Explored (expanded):</w:t>
+            </w:r>
+          </w:p>
+        </w:tc>
+        <w:tc>
+          <w:tcPr>
+            <w:tcW w:w="4675" w:type="dxa"/>
+          </w:tcPr>
+          <w:p>
+            <w:pPr>
+              <w:pStyle w:val="Cell"/>
+            </w:pPr>
+            <w:r>
+              <w:t>101 nodes</w:t>
+            </w:r>
+          </w:p>
+        </w:tc>
+      </w:tr>
+      <w:tr>
+        <w:tc>
+          <w:tcPr>
+            <w:tcW w:w="4675" w:type="dxa"/>
+          </w:tcPr>
+          <w:p>
+            <w:pPr>
+              <w:pStyle w:val="Cell"/>
+            </w:pPr>
+            <w:r>
+              <w:t>Remaining in q</w:t>
+            </w:r>
+            <w:r>
+              <w:t>ueue</w:t>
+            </w:r>
+            <w:r>
+              <w:t>:</w:t>
+            </w:r>
+          </w:p>
+        </w:tc>
+        <w:tc>
+          <w:tcPr>
+            <w:tcW w:w="4675" w:type="dxa"/>
+          </w:tcPr>
+          <w:p>
+            <w:pPr>
+              <w:pStyle w:val="Cell"/>
+            </w:pPr>
+            <w:r>
+              <w:t>4</w:t>
+            </w:r>
+            <w:r>
+              <w:t xml:space="preserve"> nodes</w:t>
+            </w:r>
+          </w:p>
+        </w:tc>
+      </w:tr>
+    </w:tbl>
+    <w:p/>
+    <w:p/>
+    <w:p>
+      <w:pPr>
+        <w:sectPr>
+          <w:pgSz w:w="12240" w:h="15840"/>
+          <w:pgMar w:top="1440" w:right="1440" w:bottom="1440" w:left="1440" w:header="720" w:footer="720" w:gutter="0"/>
+          <w:cols w:space="720"/>
+          <w:docGrid w:linePitch="360"/>
+        </w:sectPr>
+      </w:pPr>
+    </w:p>
+    <w:p>
+      <w:r>
+        <w:lastRenderedPageBreak/>
+        <w:t>4</w:t>
+      </w:r>
+      <w:r>
+        <w:t xml:space="preserve">. </w:t>
+      </w:r>
+      <w:r>
+        <w:t>A*</w:t>
+      </w:r>
+      <w:r>
+        <w:t xml:space="preserve"> search algorithm</w:t>
+      </w:r>
+    </w:p>
+    <w:p>
+      <w:r>
+        <w:drawing>
+          <wp:inline distT="0" distB="0" distL="0" distR="0" wp14:anchorId="4C16B045" wp14:editId="5907FFE2">
+            <wp:extent cx="5842000" cy="2743200"/>
+            <wp:effectExtent l="0" t="0" r="0" b="0"/>
+            <wp:docPr id="1944118119" name="Picture 5" descr="A maze with a yellow and green center&#10;&#10;AI-generated content may be incorrect."/>
+            <wp:cNvGraphicFramePr>
+              <a:graphicFrameLocks xmlns:a="http://schemas.openxmlformats.org/drawingml/2006/main" noChangeAspect="1"/>
+            </wp:cNvGraphicFramePr>
+            <a:graphic xmlns:a="http://schemas.openxmlformats.org/drawingml/2006/main">
+              <a:graphicData uri="http://schemas.openxmlformats.org/drawingml/2006/picture">
+                <pic:pic xmlns:pic="http://schemas.openxmlformats.org/drawingml/2006/picture">
+                  <pic:nvPicPr>
+                    <pic:cNvPr id="1944118119" name="Picture 5" descr="A maze with a yellow and green center&#10;&#10;AI-generated content may be incorrect."/>
+                    <pic:cNvPicPr/>
+                  </pic:nvPicPr>
+                  <pic:blipFill rotWithShape="1">
+                    <a:blip r:embed="rId7">
+                      <a:extLst>
+                        <a:ext uri="{28A0092B-C50C-407E-A947-70E740481C1C}">
+                          <a14:useLocalDpi xmlns:a14="http://schemas.microsoft.com/office/drawing/2010/main" val="0"/>
+                        </a:ext>
+                      </a:extLst>
+                    </a:blip>
+                    <a:srcRect t="20629" b="16761"/>
+                    <a:stretch/>
+                  </pic:blipFill>
+                  <pic:spPr bwMode="auto">
+                    <a:xfrm>
+                      <a:off x="0" y="0"/>
+                      <a:ext cx="5842000" cy="2743200"/>
+                    </a:xfrm>
+                    <a:prstGeom prst="rect">
+                      <a:avLst/>
+                    </a:prstGeom>
+                    <a:ln>
+                      <a:noFill/>
+                    </a:ln>
+                    <a:extLst>
+                      <a:ext uri="{53640926-AAD7-44D8-BBD7-CCE9431645EC}">
+                        <a14:shadowObscured xmlns:a14="http://schemas.microsoft.com/office/drawing/2010/main"/>
+                      </a:ext>
+                    </a:extLst>
+                  </pic:spPr>
+                </pic:pic>
+              </a:graphicData>
+            </a:graphic>
+          </wp:inline>
+        </w:drawing>
+      </w:r>
+    </w:p>
+    <w:p>
+      <w:pPr>
+        <w:pStyle w:val="FigureCaption"/>
+      </w:pPr>
+      <w:r>
+        <w:t xml:space="preserve">Figure </w:t>
+      </w:r>
+      <w:r>
+        <w:t>5</w:t>
+      </w:r>
+      <w:r>
+        <w:t xml:space="preserve">. </w:t>
+      </w:r>
+      <w:r>
+        <w:t>A*</w:t>
+      </w:r>
+      <w:r>
+        <w:t xml:space="preserve"> search algorithm applied to the medium maze with</w:t>
+      </w:r>
+      <w:r>
+        <w:t xml:space="preserve"> the Manhattan or Euclidean heuristic</w:t>
+      </w:r>
+      <w:r>
+        <w:t>.</w:t>
+      </w:r>
+    </w:p>
+    <w:p>
+      <w:r>
+        <w:t xml:space="preserve">Figure </w:t>
+      </w:r>
+      <w:r>
+        <w:t>5</w:t>
+      </w:r>
+      <w:r>
+        <w:t xml:space="preserve"> shows a plot of the path retuned by the </w:t>
+      </w:r>
+      <w:r>
+        <w:t>A*</w:t>
+      </w:r>
+      <w:r>
+        <w:t xml:space="preserve"> search algorithm</w:t>
+      </w:r>
+      <w:r>
+        <w:t xml:space="preserve"> using either the </w:t>
+      </w:r>
+      <w:r>
+        <w:t xml:space="preserve">Manhattan or Euclidean heuristic. </w:t>
+      </w:r>
+      <w:r>
+        <w:t>Table 5 shows the performance of the algorithm</w:t>
+      </w:r>
+      <w:r>
+        <w:t xml:space="preserve"> using the </w:t>
+      </w:r>
+      <w:r>
+        <w:t>Manhattan</w:t>
+      </w:r>
+      <w:r>
+        <w:t xml:space="preserve"> heuristic, and Table 6 shows the performance using the </w:t>
+      </w:r>
+      <w:r>
+        <w:t>Euclidean</w:t>
+      </w:r>
+      <w:r>
+        <w:t xml:space="preserve"> heuristic</w:t>
+      </w:r>
+      <w:r>
+        <w:t xml:space="preserve">. </w:t>
+      </w:r>
+      <w:r>
+        <w:t xml:space="preserve">The </w:t>
+      </w:r>
+      <w:r>
+        <w:t xml:space="preserve">path </w:t>
+      </w:r>
+      <w:r>
+        <w:t>obtained using either heuristic was</w:t>
+      </w:r>
+      <w:r>
+        <w:t xml:space="preserve"> the optimal path with a basic cost of 68 as expected, since </w:t>
+      </w:r>
+      <w:r>
+        <w:t xml:space="preserve">either </w:t>
+      </w:r>
+      <w:r>
+        <w:t>heuristic</w:t>
+      </w:r>
+      <w:r>
+        <w:t xml:space="preserve"> was admissible and guaranteed optimality</w:t>
+      </w:r>
+      <w:r>
+        <w:t xml:space="preserve">. </w:t>
+      </w:r>
+      <w:r>
+        <w:t xml:space="preserve">However, the algorithm was slightly more efficient </w:t>
+      </w:r>
+      <w:r>
+        <w:t>with the Manhattan heuristic</w:t>
+      </w:r>
+      <w:r>
+        <w:t xml:space="preserve"> by</w:t>
+      </w:r>
+      <w:r>
+        <w:t xml:space="preserve"> explor</w:t>
+      </w:r>
+      <w:r>
+        <w:t>ing</w:t>
+      </w:r>
+      <w:r>
+        <w:t xml:space="preserve"> 146 nodes instead of 152 nodes with the Euclidean heuristic. </w:t>
+      </w:r>
+    </w:p>
+    <w:p>
+      <w:pPr>
+        <w:pStyle w:val="Table"/>
+      </w:pPr>
+      <w:r>
+        <w:t xml:space="preserve">Table </w:t>
+      </w:r>
+      <w:r>
+        <w:t>5</w:t>
+      </w:r>
+      <w:r>
+        <w:t xml:space="preserve">. A* </w:t>
+      </w:r>
+      <w:r>
+        <w:t xml:space="preserve">search </w:t>
+      </w:r>
+      <w:r>
+        <w:t xml:space="preserve">algorithm </w:t>
+      </w:r>
+      <w:r>
+        <w:t>performance</w:t>
+      </w:r>
+      <w:r>
+        <w:t xml:space="preserve"> with</w:t>
+      </w:r>
+      <w:r>
+        <w:t xml:space="preserve"> </w:t>
+      </w:r>
+      <w:r>
+        <w:t xml:space="preserve">a </w:t>
+      </w:r>
+      <w:r>
+        <w:t>Manhattan</w:t>
+      </w:r>
+      <w:r>
+        <w:t xml:space="preserve"> </w:t>
+      </w:r>
+      <w:r>
+        <w:t>heuristic</w:t>
+      </w:r>
+    </w:p>
+    <w:tbl>
+      <w:tblPr>
+        <w:tblStyle w:val="TableGrid"/>
+        <w:tblW w:w="0" w:type="auto"/>
+        <w:tblLook w:val="04A0" w:firstRow="1" w:lastRow="0" w:firstColumn="1" w:lastColumn="0" w:noHBand="0" w:noVBand="1"/>
+      </w:tblPr>
+      <w:tblGrid>
+        <w:gridCol w:w="4675"/>
+        <w:gridCol w:w="4675"/>
+      </w:tblGrid>
+      <w:tr>
+        <w:tc>
+          <w:tcPr>
+            <w:tcW w:w="4675" w:type="dxa"/>
+          </w:tcPr>
+          <w:p>
+            <w:pPr>
+              <w:spacing w:before="60" w:after="60"/>
+            </w:pPr>
+            <w:r>
+              <w:t>Basic cost:</w:t>
+            </w:r>
+          </w:p>
+        </w:tc>
+        <w:tc>
+          <w:tcPr>
+            <w:tcW w:w="4675" w:type="dxa"/>
+          </w:tcPr>
+          <w:p>
+            <w:pPr>
+              <w:spacing w:before="60" w:after="60"/>
+            </w:pPr>
+            <w:r>
+              <w:t>68</w:t>
+            </w:r>
+            <w:r>
+              <w:t xml:space="preserve"> </w:t>
+            </w:r>
+            <w:r>
+              <w:t>nodes</w:t>
+            </w:r>
+          </w:p>
+        </w:tc>
+      </w:tr>
+      <w:tr>
+        <w:tc>
+          <w:tcPr>
+            <w:tcW w:w="4675" w:type="dxa"/>
+          </w:tcPr>
+          <w:p>
+            <w:pPr>
+              <w:spacing w:before="60" w:after="60"/>
+            </w:pPr>
+            <w:r>
+              <w:t>Explored (expanded):</w:t>
+            </w:r>
+          </w:p>
+        </w:tc>
+        <w:tc>
+          <w:tcPr>
+            <w:tcW w:w="4675" w:type="dxa"/>
+          </w:tcPr>
+          <w:p>
+            <w:pPr>
+              <w:spacing w:before="60" w:after="60"/>
+            </w:pPr>
+            <w:r>
+              <w:t>146</w:t>
+            </w:r>
+            <w:r>
+              <w:t xml:space="preserve"> nodes</w:t>
+            </w:r>
+          </w:p>
+        </w:tc>
+      </w:tr>
+      <w:tr>
+        <w:tc>
+          <w:tcPr>
+            <w:tcW w:w="4675" w:type="dxa"/>
+          </w:tcPr>
+          <w:p>
+            <w:pPr>
+              <w:spacing w:before="60" w:after="60"/>
+            </w:pPr>
+            <w:r>
+              <w:t>Remaining in q</w:t>
+            </w:r>
+            <w:r>
+              <w:t>ueue</w:t>
+            </w:r>
+            <w:r>
+              <w:t>:</w:t>
+            </w:r>
+          </w:p>
+        </w:tc>
+        <w:tc>
+          <w:tcPr>
+            <w:tcW w:w="4675" w:type="dxa"/>
+          </w:tcPr>
+          <w:p>
+            <w:pPr>
+              <w:spacing w:before="60" w:after="60"/>
+            </w:pPr>
+            <w:r>
+              <w:t>5</w:t>
+            </w:r>
+            <w:r>
+              <w:t xml:space="preserve"> nodes</w:t>
+            </w:r>
+          </w:p>
+        </w:tc>
+      </w:tr>
+    </w:tbl>
+    <w:p>
+      <w:pPr>
+        <w:pStyle w:val="Table"/>
+      </w:pPr>
+      <w:r>
+        <w:t xml:space="preserve">Table </w:t>
+      </w:r>
+      <w:r>
+        <w:t>6</w:t>
+      </w:r>
+      <w:r>
+        <w:t xml:space="preserve">. A* </w:t>
+      </w:r>
+      <w:r>
+        <w:t xml:space="preserve">search </w:t>
+      </w:r>
+      <w:r>
+        <w:t xml:space="preserve">algorithm </w:t>
+      </w:r>
+      <w:r>
+        <w:t>performance with</w:t>
+      </w:r>
+      <w:r>
+        <w:t xml:space="preserve"> </w:t>
+      </w:r>
+      <w:r>
+        <w:t xml:space="preserve">a </w:t>
+      </w:r>
+      <w:r>
+        <w:t>Euclidean</w:t>
+      </w:r>
+      <w:r>
+        <w:t xml:space="preserve"> </w:t>
+      </w:r>
+      <w:r>
+        <w:t>heuristic</w:t>
+      </w:r>
+    </w:p>
+    <w:tbl>
+      <w:tblPr>
+        <w:tblStyle w:val="TableGrid"/>
+        <w:tblW w:w="0" w:type="auto"/>
+        <w:tblLook w:val="04A0" w:firstRow="1" w:lastRow="0" w:firstColumn="1" w:lastColumn="0" w:noHBand="0" w:noVBand="1"/>
+      </w:tblPr>
+      <w:tblGrid>
+        <w:gridCol w:w="4675"/>
+        <w:gridCol w:w="4675"/>
+      </w:tblGrid>
+      <w:tr>
+        <w:tc>
+          <w:tcPr>
+            <w:tcW w:w="4675" w:type="dxa"/>
+          </w:tcPr>
+          <w:p>
+            <w:pPr>
+              <w:spacing w:before="60" w:after="60"/>
+            </w:pPr>
+            <w:r>
+              <w:t>Basic cost:</w:t>
+            </w:r>
+          </w:p>
+        </w:tc>
+        <w:tc>
+          <w:tcPr>
+            <w:tcW w:w="4675" w:type="dxa"/>
+          </w:tcPr>
+          <w:p>
+            <w:pPr>
+              <w:spacing w:before="60" w:after="60"/>
+            </w:pPr>
+            <w:r>
+              <w:t>68</w:t>
+            </w:r>
+            <w:r>
+              <w:t xml:space="preserve"> </w:t>
+            </w:r>
+            <w:r>
+              <w:t>nodes</w:t>
+            </w:r>
+          </w:p>
+        </w:tc>
+      </w:tr>
+      <w:tr>
+        <w:tc>
+          <w:tcPr>
+            <w:tcW w:w="4675" w:type="dxa"/>
+          </w:tcPr>
+          <w:p>
+            <w:pPr>
+              <w:spacing w:before="60" w:after="60"/>
+            </w:pPr>
+            <w:r>
+              <w:t>Explored (expanded):</w:t>
+            </w:r>
+          </w:p>
+        </w:tc>
+        <w:tc>
+          <w:tcPr>
+            <w:tcW w:w="4675" w:type="dxa"/>
+          </w:tcPr>
+          <w:p>
+            <w:pPr>
+              <w:spacing w:before="60" w:after="60"/>
+            </w:pPr>
+            <w:r>
+              <w:t>152</w:t>
+            </w:r>
+            <w:r>
+              <w:t xml:space="preserve"> nodes</w:t>
+            </w:r>
+          </w:p>
+        </w:tc>
+      </w:tr>
+      <w:tr>
+        <w:tc>
+          <w:tcPr>
+            <w:tcW w:w="4675" w:type="dxa"/>
+          </w:tcPr>
+          <w:p>
+            <w:pPr>
+              <w:spacing w:before="60" w:after="60"/>
+            </w:pPr>
+            <w:r>
+              <w:t>Remaining in q</w:t>
+            </w:r>
+            <w:r>
+              <w:t>ueue</w:t>
+            </w:r>
+            <w:r>
+              <w:t>:</w:t>
+            </w:r>
+          </w:p>
+        </w:tc>
+        <w:tc>
+          <w:tcPr>
+            <w:tcW w:w="4675" w:type="dxa"/>
+          </w:tcPr>
+          <w:p>
+            <w:pPr>
+              <w:spacing w:before="60" w:after="60"/>
+            </w:pPr>
+            <w:r>
+              <w:t>5</w:t>
+            </w:r>
+            <w:r>
+              <w:t xml:space="preserve"> nodes</w:t>
+            </w:r>
+          </w:p>
+        </w:tc>
+      </w:tr>
+    </w:tbl>
+    <w:p>
+      <w:r>
+        <w:t xml:space="preserve">The Manhattan heuristic led to a more efficient result for the maze because it was a better estimate of the cost to the goal. The Euclidean heuristic underestimates the cost to the goal by measuring the </w:t>
+      </w:r>
+      <w:r>
+        <w:t>straight-line</w:t>
+      </w:r>
+      <w:r>
+        <w:t xml:space="preserve"> distance to the goal rather than the rectilinear distance that the agent would travel in the discretized space.</w:t>
+      </w:r>
+    </w:p>
     <w:sectPr>
       <w:pgSz w:w="12240" w:h="15840"/>
       <w:pgMar w:top="1440" w:right="1440" w:bottom="1440" w:left="1440" w:header="720" w:footer="720" w:gutter="0"/>
@@ -11,6 +1743,44 @@
     </w:sectPr>
   </w:body>
 </w:document>
+</file>
+
+<file path=word/endnotes.xml><?xml version="1.0" encoding="utf-8"?>
+<w:endnotes xmlns:wpc="http://schemas.microsoft.com/office/word/2010/wordprocessingCanvas" xmlns:cx="http://schemas.microsoft.com/office/drawing/2014/chartex" xmlns:cx1="http://schemas.microsoft.com/office/drawing/2015/9/8/chartex" xmlns:cx2="http://schemas.microsoft.com/office/drawing/2015/10/21/chartex" xmlns:cx3="http://schemas.microsoft.com/office/drawing/2016/5/9/chartex" xmlns:cx4="http://schemas.microsoft.com/office/drawing/2016/5/10/chartex" xmlns:cx5="http://schemas.microsoft.com/office/drawing/2016/5/11/chartex" xmlns:cx6="http://schemas.microsoft.com/office/drawing/2016/5/12/chartex" xmlns:cx7="http://schemas.microsoft.com/office/drawing/2016/5/13/chartex" xmlns:cx8="http://schemas.microsoft.com/office/drawing/2016/5/14/chartex" xmlns:mc="http://schemas.openxmlformats.org/markup-compatibility/2006" xmlns:aink="http://schemas.microsoft.com/office/drawing/2016/ink" xmlns:am3d="http://schemas.microsoft.com/office/drawing/2017/model3d" xmlns:o="urn:schemas-microsoft-com:office:office" xmlns:oel="http://schemas.microsoft.com/office/2019/extlst" xmlns:r="http://schemas.openxmlformats.org/officeDocument/2006/relationships" xmlns:m="http://schemas.openxmlformats.org/officeDocument/2006/math" xmlns:v="urn:schemas-microsoft-com:vml" xmlns:wp14="http://schemas.microsoft.com/office/word/2010/wordprocessingDrawing" xmlns:wp="http://schemas.openxmlformats.org/drawingml/2006/wordprocessingDrawing" xmlns:w10="urn:schemas-microsoft-com:office:word" xmlns:w="http://schemas.openxmlformats.org/wordprocessingml/2006/main" xmlns:w14="http://schemas.microsoft.com/office/word/2010/wordml" xmlns:w15="http://schemas.microsoft.com/office/word/2012/wordml" xmlns:w16cex="http://schemas.microsoft.com/office/word/2018/wordml/cex" xmlns:w16cid="http://schemas.microsoft.com/office/word/2016/wordml/cid" xmlns:w16="http://schemas.microsoft.com/office/word/2018/wordml" xmlns:w16du="http://schemas.microsoft.com/office/word/2023/wordml/word16du" xmlns:w16sdtdh="http://schemas.microsoft.com/office/word/2020/wordml/sdtdatahash" xmlns:w16sdtfl="http://schemas.microsoft.com/office/word/2024/wordml/sdtformatlock" xmlns:w16se="http://schemas.microsoft.com/office/word/2015/wordml/symex" xmlns:wpg="http://schemas.microsoft.com/office/word/2010/wordprocessingGroup" xmlns:wpi="http://schemas.microsoft.com/office/word/2010/wordprocessingInk" xmlns:wne="http://schemas.microsoft.com/office/word/2006/wordml" xmlns:wps="http://schemas.microsoft.com/office/word/2010/wordprocessingShape" mc:Ignorable="w14 w15 w16se w16cid w16 w16cex w16sdtdh w16sdtfl w16du wp14">
+  <w:endnote w:type="separator" w:id="-1">
+    <w:p>
+      <w:r>
+        <w:separator/>
+      </w:r>
+    </w:p>
+  </w:endnote>
+  <w:endnote w:type="continuationSeparator" w:id="0">
+    <w:p>
+      <w:r>
+        <w:continuationSeparator/>
+      </w:r>
+    </w:p>
+  </w:endnote>
+</w:endnotes>
+</file>
+
+<file path=word/footnotes.xml><?xml version="1.0" encoding="utf-8"?>
+<w:footnotes xmlns:wpc="http://schemas.microsoft.com/office/word/2010/wordprocessingCanvas" xmlns:cx="http://schemas.microsoft.com/office/drawing/2014/chartex" xmlns:cx1="http://schemas.microsoft.com/office/drawing/2015/9/8/chartex" xmlns:cx2="http://schemas.microsoft.com/office/drawing/2015/10/21/chartex" xmlns:cx3="http://schemas.microsoft.com/office/drawing/2016/5/9/chartex" xmlns:cx4="http://schemas.microsoft.com/office/drawing/2016/5/10/chartex" xmlns:cx5="http://schemas.microsoft.com/office/drawing/2016/5/11/chartex" xmlns:cx6="http://schemas.microsoft.com/office/drawing/2016/5/12/chartex" xmlns:cx7="http://schemas.microsoft.com/office/drawing/2016/5/13/chartex" xmlns:cx8="http://schemas.microsoft.com/office/drawing/2016/5/14/chartex" xmlns:mc="http://schemas.openxmlformats.org/markup-compatibility/2006" xmlns:aink="http://schemas.microsoft.com/office/drawing/2016/ink" xmlns:am3d="http://schemas.microsoft.com/office/drawing/2017/model3d" xmlns:o="urn:schemas-microsoft-com:office:office" xmlns:oel="http://schemas.microsoft.com/office/2019/extlst" xmlns:r="http://schemas.openxmlformats.org/officeDocument/2006/relationships" xmlns:m="http://schemas.openxmlformats.org/officeDocument/2006/math" xmlns:v="urn:schemas-microsoft-com:vml" xmlns:wp14="http://schemas.microsoft.com/office/word/2010/wordprocessingDrawing" xmlns:wp="http://schemas.openxmlformats.org/drawingml/2006/wordprocessingDrawing" xmlns:w10="urn:schemas-microsoft-com:office:word" xmlns:w="http://schemas.openxmlformats.org/wordprocessingml/2006/main" xmlns:w14="http://schemas.microsoft.com/office/word/2010/wordml" xmlns:w15="http://schemas.microsoft.com/office/word/2012/wordml" xmlns:w16cex="http://schemas.microsoft.com/office/word/2018/wordml/cex" xmlns:w16cid="http://schemas.microsoft.com/office/word/2016/wordml/cid" xmlns:w16="http://schemas.microsoft.com/office/word/2018/wordml" xmlns:w16du="http://schemas.microsoft.com/office/word/2023/wordml/word16du" xmlns:w16sdtdh="http://schemas.microsoft.com/office/word/2020/wordml/sdtdatahash" xmlns:w16sdtfl="http://schemas.microsoft.com/office/word/2024/wordml/sdtformatlock" xmlns:w16se="http://schemas.microsoft.com/office/word/2015/wordml/symex" xmlns:wpg="http://schemas.microsoft.com/office/word/2010/wordprocessingGroup" xmlns:wpi="http://schemas.microsoft.com/office/word/2010/wordprocessingInk" xmlns:wne="http://schemas.microsoft.com/office/word/2006/wordml" xmlns:wps="http://schemas.microsoft.com/office/word/2010/wordprocessingShape" mc:Ignorable="w14 w15 w16se w16cid w16 w16cex w16sdtdh w16sdtfl w16du wp14">
+  <w:footnote w:type="separator" w:id="-1">
+    <w:p>
+      <w:r>
+        <w:separator/>
+      </w:r>
+    </w:p>
+  </w:footnote>
+  <w:footnote w:type="continuationSeparator" w:id="0">
+    <w:p>
+      <w:r>
+        <w:continuationSeparator/>
+      </w:r>
+    </w:p>
+  </w:footnote>
+</w:footnotes>
 </file>
 
 <file path=word/styles.xml><?xml version="1.0" encoding="utf-8"?>
@@ -413,6 +2183,13 @@
   <w:style w:type="paragraph" w:default="1" w:styleId="Normal">
     <w:name w:val="Normal"/>
     <w:qFormat/>
+    <w:rsid w:val="00200976"/>
+    <w:pPr>
+      <w:spacing w:before="120" w:after="120" w:line="276" w:lineRule="auto"/>
+    </w:pPr>
+    <w:rPr>
+      <w:rFonts w:ascii="Times New Roman" w:hAnsi="Times New Roman" w:cs="Times New Roman"/>
+    </w:rPr>
   </w:style>
   <w:style w:type="paragraph" w:styleId="Heading1">
     <w:name w:val="heading 1"/>
@@ -929,6 +2706,176 @@
       <w:color w:val="0F4761" w:themeColor="accent1" w:themeShade="BF"/>
       <w:spacing w:val="5"/>
     </w:rPr>
+  </w:style>
+  <w:style w:type="paragraph" w:customStyle="1" w:styleId="FigureCaption">
+    <w:name w:val="Figure Caption"/>
+    <w:basedOn w:val="Normal"/>
+    <w:qFormat/>
+    <w:rsid w:val="00642D4D"/>
+    <w:pPr>
+      <w:jc w:val="center"/>
+    </w:pPr>
+    <w:rPr>
+      <w:sz w:val="22"/>
+      <w:szCs w:val="22"/>
+    </w:rPr>
+  </w:style>
+  <w:style w:type="table" w:styleId="TableGrid">
+    <w:name w:val="Table Grid"/>
+    <w:basedOn w:val="TableNormal"/>
+    <w:uiPriority w:val="39"/>
+    <w:rsid w:val="00A870B8"/>
+    <w:pPr>
+      <w:spacing w:after="0" w:line="240" w:lineRule="auto"/>
+    </w:pPr>
+    <w:tblPr>
+      <w:tblBorders>
+        <w:top w:val="single" w:sz="4" w:space="0" w:color="auto"/>
+        <w:left w:val="single" w:sz="4" w:space="0" w:color="auto"/>
+        <w:bottom w:val="single" w:sz="4" w:space="0" w:color="auto"/>
+        <w:right w:val="single" w:sz="4" w:space="0" w:color="auto"/>
+        <w:insideH w:val="single" w:sz="4" w:space="0" w:color="auto"/>
+        <w:insideV w:val="single" w:sz="4" w:space="0" w:color="auto"/>
+      </w:tblBorders>
+    </w:tblPr>
+  </w:style>
+  <w:style w:type="table" w:styleId="GridTable1Light">
+    <w:name w:val="Grid Table 1 Light"/>
+    <w:basedOn w:val="TableNormal"/>
+    <w:uiPriority w:val="46"/>
+    <w:rsid w:val="00A870B8"/>
+    <w:pPr>
+      <w:spacing w:after="0" w:line="240" w:lineRule="auto"/>
+    </w:pPr>
+    <w:tblPr>
+      <w:tblStyleRowBandSize w:val="1"/>
+      <w:tblStyleColBandSize w:val="1"/>
+      <w:tblBorders>
+        <w:top w:val="single" w:sz="4" w:space="0" w:color="999999" w:themeColor="text1" w:themeTint="66"/>
+        <w:left w:val="single" w:sz="4" w:space="0" w:color="999999" w:themeColor="text1" w:themeTint="66"/>
+        <w:bottom w:val="single" w:sz="4" w:space="0" w:color="999999" w:themeColor="text1" w:themeTint="66"/>
+        <w:right w:val="single" w:sz="4" w:space="0" w:color="999999" w:themeColor="text1" w:themeTint="66"/>
+        <w:insideH w:val="single" w:sz="4" w:space="0" w:color="999999" w:themeColor="text1" w:themeTint="66"/>
+        <w:insideV w:val="single" w:sz="4" w:space="0" w:color="999999" w:themeColor="text1" w:themeTint="66"/>
+      </w:tblBorders>
+    </w:tblPr>
+    <w:tblStylePr w:type="firstRow">
+      <w:rPr>
+        <w:b/>
+        <w:bCs/>
+      </w:rPr>
+      <w:tblPr/>
+      <w:tcPr>
+        <w:tcBorders>
+          <w:bottom w:val="single" w:sz="12" w:space="0" w:color="666666" w:themeColor="text1" w:themeTint="99"/>
+        </w:tcBorders>
+      </w:tcPr>
+    </w:tblStylePr>
+    <w:tblStylePr w:type="lastRow">
+      <w:rPr>
+        <w:b/>
+        <w:bCs/>
+      </w:rPr>
+      <w:tblPr/>
+      <w:tcPr>
+        <w:tcBorders>
+          <w:top w:val="double" w:sz="2" w:space="0" w:color="666666" w:themeColor="text1" w:themeTint="99"/>
+        </w:tcBorders>
+      </w:tcPr>
+    </w:tblStylePr>
+    <w:tblStylePr w:type="firstCol">
+      <w:rPr>
+        <w:b/>
+        <w:bCs/>
+      </w:rPr>
+    </w:tblStylePr>
+    <w:tblStylePr w:type="lastCol">
+      <w:rPr>
+        <w:b/>
+        <w:bCs/>
+      </w:rPr>
+    </w:tblStylePr>
+  </w:style>
+  <w:style w:type="paragraph" w:styleId="NoSpacing">
+    <w:name w:val="No Spacing"/>
+    <w:uiPriority w:val="1"/>
+    <w:qFormat/>
+    <w:rsid w:val="00A870B8"/>
+    <w:pPr>
+      <w:spacing w:after="0" w:line="240" w:lineRule="auto"/>
+    </w:pPr>
+    <w:rPr>
+      <w:rFonts w:ascii="Times New Roman" w:hAnsi="Times New Roman" w:cs="Times New Roman"/>
+    </w:rPr>
+  </w:style>
+  <w:style w:type="paragraph" w:customStyle="1" w:styleId="Table">
+    <w:name w:val="Table"/>
+    <w:basedOn w:val="Normal"/>
+    <w:qFormat/>
+    <w:rsid w:val="00CE063E"/>
+    <w:pPr>
+      <w:spacing w:before="60" w:after="60"/>
+      <w:jc w:val="center"/>
+    </w:pPr>
+  </w:style>
+  <w:style w:type="paragraph" w:styleId="Header">
+    <w:name w:val="header"/>
+    <w:basedOn w:val="Normal"/>
+    <w:link w:val="HeaderChar"/>
+    <w:uiPriority w:val="99"/>
+    <w:unhideWhenUsed/>
+    <w:rsid w:val="00A870B8"/>
+    <w:pPr>
+      <w:tabs>
+        <w:tab w:val="center" w:pos="4680"/>
+        <w:tab w:val="right" w:pos="9360"/>
+      </w:tabs>
+      <w:spacing w:after="0" w:line="240" w:lineRule="auto"/>
+    </w:pPr>
+  </w:style>
+  <w:style w:type="character" w:customStyle="1" w:styleId="HeaderChar">
+    <w:name w:val="Header Char"/>
+    <w:basedOn w:val="DefaultParagraphFont"/>
+    <w:link w:val="Header"/>
+    <w:uiPriority w:val="99"/>
+    <w:rsid w:val="00A870B8"/>
+    <w:rPr>
+      <w:rFonts w:ascii="Times New Roman" w:hAnsi="Times New Roman" w:cs="Times New Roman"/>
+    </w:rPr>
+  </w:style>
+  <w:style w:type="paragraph" w:styleId="Footer">
+    <w:name w:val="footer"/>
+    <w:basedOn w:val="Normal"/>
+    <w:link w:val="FooterChar"/>
+    <w:uiPriority w:val="99"/>
+    <w:unhideWhenUsed/>
+    <w:rsid w:val="00A870B8"/>
+    <w:pPr>
+      <w:tabs>
+        <w:tab w:val="center" w:pos="4680"/>
+        <w:tab w:val="right" w:pos="9360"/>
+      </w:tabs>
+      <w:spacing w:after="0" w:line="240" w:lineRule="auto"/>
+    </w:pPr>
+  </w:style>
+  <w:style w:type="character" w:customStyle="1" w:styleId="FooterChar">
+    <w:name w:val="Footer Char"/>
+    <w:basedOn w:val="DefaultParagraphFont"/>
+    <w:link w:val="Footer"/>
+    <w:uiPriority w:val="99"/>
+    <w:rsid w:val="00A870B8"/>
+    <w:rPr>
+      <w:rFonts w:ascii="Times New Roman" w:hAnsi="Times New Roman" w:cs="Times New Roman"/>
+    </w:rPr>
+  </w:style>
+  <w:style w:type="paragraph" w:customStyle="1" w:styleId="Cell">
+    <w:name w:val="Cell"/>
+    <w:basedOn w:val="Normal"/>
+    <w:qFormat/>
+    <w:rsid w:val="00CE063E"/>
+    <w:pPr>
+      <w:spacing w:before="60" w:after="60"/>
+    </w:pPr>
   </w:style>
 </w:styles>
 </file>

</xml_diff>